<commit_message>
Tests for ReceiversService, CarriersService, DeliveriesService, OrdersService
</commit_message>
<xml_diff>
--- a/00. CSharp-ASP-NET-Core-Introduction-Project-Assignment-Date-2 (1).docx
+++ b/00. CSharp-ASP-NET-Core-Introduction-Project-Assignment-Date-2 (1).docx
@@ -1039,10 +1039,19 @@
           <w:highlight w:val="yellow"/>
           <w:lang w:val="en-GB"/>
         </w:rPr>
-        <w:t>ASP.NET Identity System</w:t>
-      </w:r>
-      <w:r>
-        <w:rPr>
+        <w:t xml:space="preserve">ASP.NET Identity </w:t>
+      </w:r>
+      <w:r>
+        <w:rPr>
+          <w:b/>
+          <w:highlight w:val="yellow"/>
+          <w:lang w:val="en-GB"/>
+        </w:rPr>
+        <w:t>System</w:t>
+      </w:r>
+      <w:r>
+        <w:rPr>
+          <w:highlight w:val="yellow"/>
           <w:lang w:val="en-GB"/>
         </w:rPr>
         <w:t xml:space="preserve"> for managing </w:t>
@@ -1050,6 +1059,7 @@
       <w:r>
         <w:rPr>
           <w:b/>
+          <w:highlight w:val="yellow"/>
           <w:lang w:val="en-GB"/>
         </w:rPr>
         <w:t>U</w:t>
@@ -1057,12 +1067,14 @@
       <w:r>
         <w:rPr>
           <w:b/>
+          <w:highlight w:val="yellow"/>
           <w:lang w:val="en-GB"/>
         </w:rPr>
         <w:t>sers</w:t>
       </w:r>
       <w:r>
         <w:rPr>
+          <w:highlight w:val="yellow"/>
           <w:lang w:val="en-GB"/>
         </w:rPr>
         <w:t xml:space="preserve"> and </w:t>
@@ -1070,6 +1082,7 @@
       <w:r>
         <w:rPr>
           <w:b/>
+          <w:highlight w:val="yellow"/>
           <w:lang w:val="en-GB"/>
         </w:rPr>
         <w:t>R</w:t>
@@ -1077,6 +1090,7 @@
       <w:r>
         <w:rPr>
           <w:b/>
+          <w:highlight w:val="yellow"/>
           <w:lang w:val="en-GB"/>
         </w:rPr>
         <w:t>oles</w:t>
@@ -1095,18 +1109,21 @@
       </w:pPr>
       <w:r>
         <w:rPr>
+          <w:highlight w:val="yellow"/>
           <w:lang w:val="en-GB"/>
         </w:rPr>
         <w:t xml:space="preserve">Your registered users should have at least one of </w:t>
       </w:r>
       <w:r>
         <w:rPr>
+          <w:highlight w:val="yellow"/>
           <w:lang w:val="en-GB"/>
         </w:rPr>
         <w:t>these</w:t>
       </w:r>
       <w:r>
         <w:rPr>
+          <w:highlight w:val="yellow"/>
           <w:lang w:val="en-GB"/>
         </w:rPr>
         <w:t xml:space="preserve"> roles: </w:t>
@@ -1114,6 +1131,7 @@
       <w:r>
         <w:rPr>
           <w:b/>
+          <w:highlight w:val="yellow"/>
           <w:lang w:val="en-GB"/>
         </w:rPr>
         <w:t>U</w:t>
@@ -1121,12 +1139,14 @@
       <w:r>
         <w:rPr>
           <w:b/>
+          <w:highlight w:val="yellow"/>
           <w:lang w:val="en-GB"/>
         </w:rPr>
         <w:t>ser</w:t>
       </w:r>
       <w:r>
         <w:rPr>
+          <w:highlight w:val="yellow"/>
           <w:lang w:val="en-GB"/>
         </w:rPr>
         <w:t xml:space="preserve"> and </w:t>
@@ -1134,6 +1154,7 @@
       <w:r>
         <w:rPr>
           <w:b/>
+          <w:highlight w:val="yellow"/>
           <w:lang w:val="en-GB"/>
         </w:rPr>
         <w:t>A</w:t>
@@ -1141,6 +1162,7 @@
       <w:r>
         <w:rPr>
           <w:b/>
+          <w:highlight w:val="yellow"/>
           <w:lang w:val="en-GB"/>
         </w:rPr>
         <w:t>dministrator</w:t>
@@ -1172,17 +1194,20 @@
           <w:numId w:val="26"/>
         </w:numPr>
         <w:rPr>
-          <w:lang w:val="en-GB"/>
-        </w:rPr>
-      </w:pPr>
-      <w:r>
-        <w:rPr>
+          <w:highlight w:val="yellow"/>
+          <w:lang w:val="en-GB"/>
+        </w:rPr>
+      </w:pPr>
+      <w:r>
+        <w:rPr>
+          <w:highlight w:val="yellow"/>
           <w:lang w:val="en-GB"/>
         </w:rPr>
         <w:t>Optionally, u</w:t>
       </w:r>
       <w:r>
         <w:rPr>
+          <w:highlight w:val="yellow"/>
           <w:lang w:val="en-GB"/>
         </w:rPr>
         <w:t xml:space="preserve">se </w:t>
@@ -1190,6 +1215,7 @@
       <w:r>
         <w:rPr>
           <w:b/>
+          <w:highlight w:val="yellow"/>
           <w:lang w:val="en-GB"/>
         </w:rPr>
         <w:t xml:space="preserve">AJAX </w:t>
@@ -1197,6 +1223,7 @@
       <w:r>
         <w:rPr>
           <w:bCs/>
+          <w:highlight w:val="yellow"/>
           <w:lang w:val="en-GB"/>
         </w:rPr>
         <w:t>request to asynchronously load and display data</w:t>
@@ -1204,6 +1231,7 @@
       <w:r>
         <w:rPr>
           <w:b/>
+          <w:highlight w:val="yellow"/>
           <w:lang w:val="en-GB"/>
         </w:rPr>
         <w:t xml:space="preserve"> </w:t>
@@ -1211,12 +1239,14 @@
       <w:r>
         <w:rPr>
           <w:bCs/>
+          <w:highlight w:val="yellow"/>
           <w:lang w:val="en-GB"/>
         </w:rPr>
         <w:t>somewhere in</w:t>
       </w:r>
       <w:r>
         <w:rPr>
+          <w:highlight w:val="yellow"/>
           <w:lang w:val="en-GB"/>
         </w:rPr>
         <w:t xml:space="preserve"> your application</w:t>
@@ -1230,11 +1260,13 @@
           <w:numId w:val="26"/>
         </w:numPr>
         <w:rPr>
-          <w:lang w:val="en-GB"/>
-        </w:rPr>
-      </w:pPr>
-      <w:r>
-        <w:rPr>
+          <w:highlight w:val="yellow"/>
+          <w:lang w:val="en-GB"/>
+        </w:rPr>
+      </w:pPr>
+      <w:r>
+        <w:rPr>
+          <w:highlight w:val="yellow"/>
           <w:lang w:val="en-GB"/>
         </w:rPr>
         <w:t xml:space="preserve">Write </w:t>
@@ -1242,6 +1274,7 @@
       <w:r>
         <w:rPr>
           <w:b/>
+          <w:highlight w:val="yellow"/>
           <w:lang w:val="en-GB"/>
         </w:rPr>
         <w:t>U</w:t>
@@ -1249,6 +1282,7 @@
       <w:r>
         <w:rPr>
           <w:b/>
+          <w:highlight w:val="yellow"/>
           <w:lang w:val="en-GB"/>
         </w:rPr>
         <w:t xml:space="preserve">nit </w:t>
@@ -1256,6 +1290,7 @@
       <w:r>
         <w:rPr>
           <w:b/>
+          <w:highlight w:val="yellow"/>
           <w:lang w:val="en-GB"/>
         </w:rPr>
         <w:t>T</w:t>
@@ -1263,12 +1298,14 @@
       <w:r>
         <w:rPr>
           <w:b/>
+          <w:highlight w:val="yellow"/>
           <w:lang w:val="en-GB"/>
         </w:rPr>
         <w:t>ests</w:t>
       </w:r>
       <w:r>
         <w:rPr>
+          <w:highlight w:val="yellow"/>
           <w:lang w:val="en-GB"/>
         </w:rPr>
         <w:t xml:space="preserve"> for your logic, controllers, actions, helpers, etc.</w:t>
@@ -1282,11 +1319,13 @@
           <w:numId w:val="26"/>
         </w:numPr>
         <w:rPr>
-          <w:lang w:val="en-GB"/>
-        </w:rPr>
-      </w:pPr>
-      <w:r>
-        <w:rPr>
+          <w:highlight w:val="yellow"/>
+          <w:lang w:val="en-GB"/>
+        </w:rPr>
+      </w:pPr>
+      <w:r>
+        <w:rPr>
+          <w:highlight w:val="yellow"/>
           <w:lang w:val="en-GB"/>
         </w:rPr>
         <w:t xml:space="preserve">You should </w:t>
@@ -1295,12 +1334,14 @@
         <w:rPr>
           <w:b/>
           <w:bCs/>
+          <w:highlight w:val="yellow"/>
           <w:lang w:val="en-GB"/>
         </w:rPr>
         <w:t>cover</w:t>
       </w:r>
       <w:r>
         <w:rPr>
+          <w:highlight w:val="yellow"/>
           <w:lang w:val="en-GB"/>
         </w:rPr>
         <w:t xml:space="preserve"> at least </w:t>
@@ -1309,24 +1350,28 @@
         <w:rPr>
           <w:b/>
           <w:bCs/>
+          <w:highlight w:val="yellow"/>
           <w:lang w:val="en-GB"/>
         </w:rPr>
         <w:t>80%</w:t>
       </w:r>
       <w:r>
         <w:rPr>
+          <w:highlight w:val="yellow"/>
           <w:lang w:val="en-GB"/>
         </w:rPr>
         <w:t xml:space="preserve"> of your </w:t>
       </w:r>
       <w:r>
         <w:rPr>
+          <w:highlight w:val="yellow"/>
           <w:lang w:val="en-GB"/>
         </w:rPr>
         <w:t xml:space="preserve">business </w:t>
       </w:r>
       <w:r>
         <w:rPr>
+          <w:highlight w:val="yellow"/>
           <w:lang w:val="en-GB"/>
         </w:rPr>
         <w:t>logic.</w:t>
@@ -1371,6 +1416,7 @@
       <w:r>
         <w:rPr>
           <w:b/>
+          <w:highlight w:val="yellow"/>
           <w:lang w:val="en-GB"/>
         </w:rPr>
         <w:t>data validation</w:t>
@@ -1414,12 +1460,14 @@
       <w:r>
         <w:rPr>
           <w:b/>
+          <w:highlight w:val="yellow"/>
           <w:lang w:val="en-GB"/>
         </w:rPr>
         <w:t>client-side</w:t>
       </w:r>
       <w:r>
         <w:rPr>
+          <w:highlight w:val="yellow"/>
           <w:lang w:val="en-GB"/>
         </w:rPr>
         <w:t xml:space="preserve"> and </w:t>
@@ -1427,6 +1475,7 @@
       <w:r>
         <w:rPr>
           <w:b/>
+          <w:highlight w:val="yellow"/>
           <w:lang w:val="en-GB"/>
         </w:rPr>
         <w:t>server-side</w:t>
@@ -1463,16 +1512,7 @@
           <w:b/>
           <w:lang w:val="en-GB"/>
         </w:rPr>
-        <w:t>HTML chara</w:t>
-      </w:r>
-      <w:bookmarkStart w:id="0" w:name="_GoBack"/>
-      <w:bookmarkEnd w:id="0"/>
-      <w:r>
-        <w:rPr>
-          <w:b/>
-          <w:lang w:val="en-GB"/>
-        </w:rPr>
-        <w:t>cters</w:t>
+        <w:t>HTML characters</w:t>
       </w:r>
       <w:r>
         <w:rPr>
@@ -1529,6 +1569,7 @@
         <w:rPr>
           <w:rStyle w:val="Strong"/>
           <w:b w:val="0"/>
+          <w:highlight w:val="yellow"/>
           <w:lang w:val="en-GB"/>
         </w:rPr>
         <w:t xml:space="preserve">Use </w:t>
@@ -1537,6 +1578,7 @@
         <w:rPr>
           <w:rStyle w:val="Strong"/>
           <w:noProof/>
+          <w:highlight w:val="yellow"/>
           <w:lang w:val="en-US"/>
         </w:rPr>
         <w:t>Dependency Injection</w:t>
@@ -1600,6 +1642,7 @@
         <w:rPr>
           <w:rStyle w:val="Strong"/>
           <w:noProof/>
+          <w:highlight w:val="yellow"/>
           <w:lang w:val="en-US"/>
         </w:rPr>
         <w:t>Auto</w:t>
@@ -1608,6 +1651,7 @@
         <w:rPr>
           <w:rStyle w:val="Strong"/>
           <w:noProof/>
+          <w:highlight w:val="yellow"/>
           <w:lang w:val="en-US"/>
         </w:rPr>
         <w:t>М</w:t>
@@ -1616,6 +1660,7 @@
         <w:rPr>
           <w:rStyle w:val="Strong"/>
           <w:noProof/>
+          <w:highlight w:val="yellow"/>
           <w:lang w:val="en-US"/>
         </w:rPr>
         <w:t>app</w:t>
@@ -1624,6 +1669,7 @@
         <w:rPr>
           <w:rStyle w:val="Strong"/>
           <w:noProof/>
+          <w:highlight w:val="yellow"/>
           <w:lang w:val="en-US"/>
         </w:rPr>
         <w:t>ing</w:t>
@@ -2183,6 +2229,7 @@
         <w:rPr>
           <w:b/>
           <w:bCs/>
+          <w:highlight w:val="yellow"/>
           <w:lang w:val="en-US"/>
         </w:rPr>
         <w:t>GitHub</w:t>
@@ -2213,29 +2260,34 @@
         <w:spacing w:before="120" w:after="120" w:line="240" w:lineRule="auto"/>
         <w:jc w:val="both"/>
         <w:rPr>
-          <w:lang w:val="en-US"/>
-        </w:rPr>
-      </w:pPr>
-      <w:r>
-        <w:rPr>
+          <w:highlight w:val="yellow"/>
+          <w:lang w:val="en-US"/>
+        </w:rPr>
+      </w:pPr>
+      <w:r>
+        <w:rPr>
+          <w:highlight w:val="yellow"/>
           <w:lang w:val="en-GB"/>
         </w:rPr>
         <w:t xml:space="preserve">Submit a link to your </w:t>
       </w:r>
       <w:r>
         <w:rPr>
+          <w:highlight w:val="yellow"/>
           <w:lang w:val="en-GB"/>
         </w:rPr>
         <w:t xml:space="preserve">public </w:t>
       </w:r>
       <w:r>
         <w:rPr>
+          <w:highlight w:val="yellow"/>
           <w:lang w:val="en-GB"/>
         </w:rPr>
         <w:t xml:space="preserve">source code </w:t>
       </w:r>
       <w:r>
         <w:rPr>
+          <w:highlight w:val="yellow"/>
           <w:lang w:val="en-GB"/>
         </w:rPr>
         <w:t>repository</w:t>
@@ -2251,11 +2303,13 @@
         <w:spacing w:before="120" w:after="120" w:line="240" w:lineRule="auto"/>
         <w:jc w:val="both"/>
         <w:rPr>
-          <w:lang w:val="en-US"/>
-        </w:rPr>
-      </w:pPr>
-      <w:r>
-        <w:rPr>
+          <w:highlight w:val="yellow"/>
+          <w:lang w:val="en-US"/>
+        </w:rPr>
+      </w:pPr>
+      <w:r>
+        <w:rPr>
+          <w:highlight w:val="yellow"/>
           <w:lang w:val="en-GB"/>
         </w:rPr>
         <w:t xml:space="preserve">You should have </w:t>
@@ -2264,12 +2318,14 @@
         <w:rPr>
           <w:b/>
           <w:bCs/>
+          <w:highlight w:val="yellow"/>
           <w:lang w:val="en-GB"/>
         </w:rPr>
         <w:t>commits</w:t>
       </w:r>
       <w:r>
         <w:rPr>
+          <w:highlight w:val="yellow"/>
           <w:lang w:val="en-GB"/>
         </w:rPr>
         <w:t xml:space="preserve"> in at least </w:t>
@@ -2278,12 +2334,14 @@
         <w:rPr>
           <w:b/>
           <w:bCs/>
+          <w:highlight w:val="yellow"/>
           <w:lang w:val="en-GB"/>
         </w:rPr>
         <w:t>5 DIFFERENT</w:t>
       </w:r>
       <w:r>
         <w:rPr>
+          <w:highlight w:val="yellow"/>
           <w:lang w:val="en-GB"/>
         </w:rPr>
         <w:t xml:space="preserve"> days</w:t>
@@ -2299,11 +2357,13 @@
         <w:spacing w:before="120" w:after="120" w:line="240" w:lineRule="auto"/>
         <w:jc w:val="both"/>
         <w:rPr>
-          <w:lang w:val="en-US"/>
-        </w:rPr>
-      </w:pPr>
-      <w:r>
-        <w:rPr>
+          <w:highlight w:val="yellow"/>
+          <w:lang w:val="en-US"/>
+        </w:rPr>
+      </w:pPr>
+      <w:r>
+        <w:rPr>
+          <w:highlight w:val="yellow"/>
           <w:lang w:val="en-GB"/>
         </w:rPr>
         <w:t xml:space="preserve">You should have at least </w:t>
@@ -2312,6 +2372,7 @@
         <w:rPr>
           <w:b/>
           <w:bCs/>
+          <w:highlight w:val="yellow"/>
           <w:lang w:val="en-GB"/>
         </w:rPr>
         <w:t xml:space="preserve">20 </w:t>
@@ -2320,6 +2381,7 @@
         <w:rPr>
           <w:b/>
           <w:bCs/>
+          <w:highlight w:val="yellow"/>
           <w:lang w:val="en-GB"/>
         </w:rPr>
         <w:t>commits</w:t>
@@ -2335,12 +2397,14 @@
         <w:rPr>
           <w:b/>
           <w:bCs/>
+          <w:highlight w:val="yellow"/>
           <w:lang w:val="en-US"/>
         </w:rPr>
         <w:t xml:space="preserve">IMPORTANT: </w:t>
       </w:r>
       <w:r>
         <w:rPr>
+          <w:highlight w:val="yellow"/>
           <w:lang w:val="en-US"/>
         </w:rPr>
         <w:t xml:space="preserve">The </w:t>
@@ -2349,6 +2413,7 @@
         <w:rPr>
           <w:b/>
           <w:bCs/>
+          <w:highlight w:val="yellow"/>
           <w:lang w:val="en-US"/>
         </w:rPr>
         <w:t>Source Control Require</w:t>
@@ -2357,12 +2422,14 @@
         <w:rPr>
           <w:b/>
           <w:bCs/>
+          <w:highlight w:val="yellow"/>
           <w:lang w:val="en-US"/>
         </w:rPr>
         <w:t>ments</w:t>
       </w:r>
       <w:r>
         <w:rPr>
+          <w:highlight w:val="yellow"/>
           <w:lang w:val="en-US"/>
         </w:rPr>
         <w:t xml:space="preserve"> are </w:t>
@@ -2371,15 +2438,23 @@
         <w:rPr>
           <w:b/>
           <w:bCs/>
+          <w:highlight w:val="yellow"/>
           <w:lang w:val="en-US"/>
         </w:rPr>
         <w:t>ABSOLUTELY MANDATORY</w:t>
       </w:r>
       <w:r>
         <w:rPr>
-          <w:lang w:val="en-US"/>
-        </w:rPr>
-        <w:t xml:space="preserve">. </w:t>
+          <w:highlight w:val="yellow"/>
+          <w:lang w:val="en-US"/>
+        </w:rPr>
+        <w:t>.</w:t>
+      </w:r>
+      <w:r>
+        <w:rPr>
+          <w:lang w:val="en-US"/>
+        </w:rPr>
+        <w:t xml:space="preserve"> </w:t>
       </w:r>
       <w:r>
         <w:rPr>
@@ -3425,7 +3500,14 @@
         <w:rPr>
           <w:lang w:val="en-US"/>
         </w:rPr>
-        <w:t xml:space="preserve">nit test for some of the controllers using </w:t>
+        <w:t xml:space="preserve">nit test for some of the controllers </w:t>
+      </w:r>
+      <w:bookmarkStart w:id="0" w:name="_GoBack"/>
+      <w:r>
+        <w:rPr>
+          <w:lang w:val="en-US"/>
+        </w:rPr>
+        <w:t xml:space="preserve">using </w:t>
       </w:r>
       <w:r>
         <w:rPr>
@@ -3437,7 +3519,14 @@
         <w:rPr>
           <w:lang w:val="en-US"/>
         </w:rPr>
-        <w:t>ocking)</w:t>
+        <w:t>ocking</w:t>
+      </w:r>
+      <w:bookmarkEnd w:id="0"/>
+      <w:r>
+        <w:rPr>
+          <w:lang w:val="en-US"/>
+        </w:rPr>
+        <w:t>)</w:t>
       </w:r>
       <w:r>
         <w:rPr>
@@ -4595,7 +4684,7 @@
                                 <wp:extent cx="167640" cy="205740"/>
                                 <wp:effectExtent l="0" t="0" r="3810" b="3810"/>
                                 <wp:docPr id="53" name="Picture 53">
-                                  <a:hlinkClick xmlns:a="http://schemas.openxmlformats.org/drawingml/2006/main" r:id="rId1"/>
+                                  <a:hlinkClick xmlns:a="http://schemas.openxmlformats.org/drawingml/2006/main" r:id="rId3"/>
                                 </wp:docPr>
                                 <wp:cNvGraphicFramePr>
                                   <a:graphicFrameLocks xmlns:a="http://schemas.openxmlformats.org/drawingml/2006/main" noChangeAspect="1"/>
@@ -4605,7 +4694,7 @@
                                     <pic:pic xmlns:pic="http://schemas.openxmlformats.org/drawingml/2006/picture">
                                       <pic:nvPicPr>
                                         <pic:cNvPr id="0" name="Picture 9">
-                                          <a:hlinkClick r:id="rId1"/>
+                                          <a:hlinkClick r:id="rId3"/>
                                         </pic:cNvPr>
                                         <pic:cNvPicPr>
                                           <a:picLocks noChangeAspect="1" noChangeArrowheads="1"/>
@@ -10491,7 +10580,7 @@
 </file>
 
 <file path=customXml/itemProps1.xml><?xml version="1.0" encoding="utf-8"?>
-<ds:datastoreItem xmlns:ds="http://schemas.openxmlformats.org/officeDocument/2006/customXml" ds:itemID="{4F21583D-1E1E-4633-8152-46980287010F}">
+<ds:datastoreItem xmlns:ds="http://schemas.openxmlformats.org/officeDocument/2006/customXml" ds:itemID="{39F0C581-CE1C-48FF-8E3F-ECB0BDB04C38}">
   <ds:schemaRefs>
     <ds:schemaRef ds:uri="http://schemas.openxmlformats.org/officeDocument/2006/bibliography"/>
   </ds:schemaRefs>

</xml_diff>